<commit_message>
FAZENDO AC3 ARRUMANDO AC2
</commit_message>
<xml_diff>
--- a/OPE1/AC2/AC2.docx
+++ b/OPE1/AC2/AC2.docx
@@ -1094,7 +1094,13 @@
               </w:numPr>
             </w:pPr>
             <w:r>
-              <w:t>Gerar relatório mensal da movimentação do produto;</w:t>
+              <w:t>Gerar relatório</w:t>
+            </w:r>
+            <w:r>
+              <w:t xml:space="preserve"> </w:t>
+            </w:r>
+            <w:r>
+              <w:t>da movimentação do produto;</w:t>
             </w:r>
           </w:p>
         </w:tc>
@@ -4324,8 +4330,59 @@
                 <w:sz w:val="20"/>
                 <w:szCs w:val="20"/>
               </w:rPr>
-              <w:t>(P)rioridade X (E)sforço X (R)isco X (B)aseline</w:t>
-            </w:r>
+              <w:t>(P)</w:t>
+            </w:r>
+            <w:proofErr w:type="spellStart"/>
+            <w:r>
+              <w:rPr>
+                <w:b/>
+                <w:bCs/>
+                <w:sz w:val="20"/>
+                <w:szCs w:val="20"/>
+              </w:rPr>
+              <w:t>rioridade</w:t>
+            </w:r>
+            <w:proofErr w:type="spellEnd"/>
+            <w:r>
+              <w:rPr>
+                <w:b/>
+                <w:bCs/>
+                <w:sz w:val="20"/>
+                <w:szCs w:val="20"/>
+              </w:rPr>
+              <w:t xml:space="preserve"> X (E)</w:t>
+            </w:r>
+            <w:proofErr w:type="spellStart"/>
+            <w:r>
+              <w:rPr>
+                <w:b/>
+                <w:bCs/>
+                <w:sz w:val="20"/>
+                <w:szCs w:val="20"/>
+              </w:rPr>
+              <w:t>sforço</w:t>
+            </w:r>
+            <w:proofErr w:type="spellEnd"/>
+            <w:r>
+              <w:rPr>
+                <w:b/>
+                <w:bCs/>
+                <w:sz w:val="20"/>
+                <w:szCs w:val="20"/>
+              </w:rPr>
+              <w:t xml:space="preserve"> X (R)isco X (B)</w:t>
+            </w:r>
+            <w:proofErr w:type="spellStart"/>
+            <w:r>
+              <w:rPr>
+                <w:b/>
+                <w:bCs/>
+                <w:sz w:val="20"/>
+                <w:szCs w:val="20"/>
+              </w:rPr>
+              <w:t>aseline</w:t>
+            </w:r>
+            <w:proofErr w:type="spellEnd"/>
           </w:p>
         </w:tc>
         <w:tc>

</xml_diff>